<commit_message>
make responsivity, change styles
</commit_message>
<xml_diff>
--- a/docs/cs/Produktový_list.docx
+++ b/docs/cs/Produktový_list.docx
@@ -7,31 +7,20 @@
         <w:jc w:val="center"/>
         <w:rPr>
           <w:color w:val="000000" w:themeColor="text1"/>
-          <w:sz w:val="32"/>
-          <w:szCs w:val="32"/>
-          <w:lang w:val="cs-CZ"/>
-        </w:rPr>
-      </w:pPr>
-      <w:r>
-        <w:rPr>
-          <w:color w:val="000000" w:themeColor="text1"/>
-          <w:sz w:val="32"/>
-          <w:szCs w:val="32"/>
-          <w:lang w:val="cs-CZ"/>
-        </w:rPr>
-        <w:t>Recipes4u – Produktový list</w:t>
-      </w:r>
-    </w:p>
-    <w:p>
-      <w:pPr>
-        <w:jc w:val="center"/>
-        <w:rPr>
-          <w:color w:val="000000" w:themeColor="text1"/>
-          <w:sz w:val="32"/>
-          <w:szCs w:val="32"/>
-          <w:lang w:val="cs-CZ"/>
-        </w:rPr>
-      </w:pPr>
+          <w:sz w:val="144"/>
+          <w:szCs w:val="144"/>
+          <w:lang w:val="cs-CZ"/>
+        </w:rPr>
+      </w:pPr>
+      <w:r>
+        <w:rPr>
+          <w:color w:val="000000" w:themeColor="text1"/>
+          <w:sz w:val="48"/>
+          <w:szCs w:val="48"/>
+          <w:lang w:val="cs-CZ"/>
+        </w:rPr>
+        <w:t>Recipes4u</w:t>
+      </w:r>
     </w:p>
     <w:p>
       <w:pPr>
@@ -84,6 +73,15 @@
     </w:p>
     <w:p>
       <w:pPr>
+        <w:ind w:firstLine="720"/>
+        <w:rPr>
+          <w:color w:val="000000" w:themeColor="text1"/>
+          <w:lang w:val="cs-CZ"/>
+        </w:rPr>
+      </w:pPr>
+    </w:p>
+    <w:p>
+      <w:pPr>
         <w:rPr>
           <w:b/>
           <w:bCs/>
@@ -106,12 +104,16 @@
         <w:ind w:firstLine="720"/>
         <w:rPr>
           <w:color w:val="000000" w:themeColor="text1"/>
-          <w:lang w:val="cs-CZ"/>
-        </w:rPr>
-      </w:pPr>
-      <w:r>
-        <w:rPr>
-          <w:color w:val="000000" w:themeColor="text1"/>
+          <w:sz w:val="21"/>
+          <w:szCs w:val="21"/>
+          <w:lang w:val="cs-CZ"/>
+        </w:rPr>
+      </w:pPr>
+      <w:r>
+        <w:rPr>
+          <w:color w:val="000000" w:themeColor="text1"/>
+          <w:sz w:val="21"/>
+          <w:szCs w:val="21"/>
           <w:lang w:val="cs-CZ"/>
         </w:rPr>
         <w:t xml:space="preserve">Vytvoření </w:t>
@@ -119,31 +121,32 @@
       <w:r>
         <w:rPr>
           <w:color w:val="000000" w:themeColor="text1"/>
-          <w:lang w:val="cs-CZ"/>
-        </w:rPr>
-        <w:t>modern</w:t>
-      </w:r>
-      <w:r>
-        <w:rPr>
-          <w:color w:val="000000" w:themeColor="text1"/>
-          <w:lang w:val="cs-CZ"/>
-        </w:rPr>
-        <w:t>í</w:t>
-      </w:r>
-      <w:r>
-        <w:rPr>
-          <w:color w:val="000000" w:themeColor="text1"/>
-          <w:lang w:val="cs-CZ"/>
-        </w:rPr>
-        <w:t>, rychlé</w:t>
-      </w:r>
-      <w:r>
-        <w:rPr>
-          <w:color w:val="000000" w:themeColor="text1"/>
+          <w:sz w:val="21"/>
+          <w:szCs w:val="21"/>
+          <w:lang w:val="cs-CZ"/>
+        </w:rPr>
+        <w:t>moderní, rychlé</w:t>
+      </w:r>
+      <w:r>
+        <w:rPr>
+          <w:color w:val="000000" w:themeColor="text1"/>
+          <w:sz w:val="21"/>
+          <w:szCs w:val="21"/>
           <w:lang w:val="cs-CZ"/>
         </w:rPr>
         <w:t xml:space="preserve"> a uživatelsky přívětivé aplikace na recepty, která umožní uživatelům prohlížet, vyhledávat a sdílet recepty, ať už jsou to kuchaři na začátku své cesty nebo zkušení šéfkuchaři.</w:t>
       </w:r>
+    </w:p>
+    <w:p>
+      <w:pPr>
+        <w:ind w:firstLine="720"/>
+        <w:rPr>
+          <w:color w:val="000000" w:themeColor="text1"/>
+          <w:sz w:val="22"/>
+          <w:szCs w:val="22"/>
+          <w:lang w:val="cs-CZ"/>
+        </w:rPr>
+      </w:pPr>
     </w:p>
     <w:p>
       <w:pPr>
@@ -172,12 +175,16 @@
         </w:numPr>
         <w:rPr>
           <w:color w:val="000000" w:themeColor="text1"/>
-          <w:lang w:val="cs-CZ"/>
-        </w:rPr>
-      </w:pPr>
-      <w:r>
-        <w:rPr>
-          <w:color w:val="000000" w:themeColor="text1"/>
+          <w:sz w:val="21"/>
+          <w:szCs w:val="21"/>
+          <w:lang w:val="cs-CZ"/>
+        </w:rPr>
+      </w:pPr>
+      <w:r>
+        <w:rPr>
+          <w:color w:val="000000" w:themeColor="text1"/>
+          <w:sz w:val="21"/>
+          <w:szCs w:val="21"/>
           <w:lang w:val="cs-CZ"/>
         </w:rPr>
         <w:t>Prohlížení a vyhledávání receptů dle různých kritérií.</w:t>
@@ -191,12 +198,16 @@
         </w:numPr>
         <w:rPr>
           <w:color w:val="000000" w:themeColor="text1"/>
-          <w:lang w:val="cs-CZ"/>
-        </w:rPr>
-      </w:pPr>
-      <w:r>
-        <w:rPr>
-          <w:color w:val="000000" w:themeColor="text1"/>
+          <w:sz w:val="21"/>
+          <w:szCs w:val="21"/>
+          <w:lang w:val="cs-CZ"/>
+        </w:rPr>
+      </w:pPr>
+      <w:r>
+        <w:rPr>
+          <w:color w:val="000000" w:themeColor="text1"/>
+          <w:sz w:val="21"/>
+          <w:szCs w:val="21"/>
           <w:lang w:val="cs-CZ"/>
         </w:rPr>
         <w:t>Možnost filtrování receptů podle typu, ingrediencí, obtížnosti atd.</w:t>
@@ -210,12 +221,16 @@
         </w:numPr>
         <w:rPr>
           <w:color w:val="000000" w:themeColor="text1"/>
-          <w:lang w:val="cs-CZ"/>
-        </w:rPr>
-      </w:pPr>
-      <w:r>
-        <w:rPr>
-          <w:color w:val="000000" w:themeColor="text1"/>
+          <w:sz w:val="21"/>
+          <w:szCs w:val="21"/>
+          <w:lang w:val="cs-CZ"/>
+        </w:rPr>
+      </w:pPr>
+      <w:r>
+        <w:rPr>
+          <w:color w:val="000000" w:themeColor="text1"/>
+          <w:sz w:val="21"/>
+          <w:szCs w:val="21"/>
           <w:lang w:val="cs-CZ"/>
         </w:rPr>
         <w:t>Přidávání vlastních receptů a sdílení s komunitou.</w:t>
@@ -229,12 +244,16 @@
         </w:numPr>
         <w:rPr>
           <w:color w:val="000000" w:themeColor="text1"/>
-          <w:lang w:val="cs-CZ"/>
-        </w:rPr>
-      </w:pPr>
-      <w:r>
-        <w:rPr>
-          <w:color w:val="000000" w:themeColor="text1"/>
+          <w:sz w:val="21"/>
+          <w:szCs w:val="21"/>
+          <w:lang w:val="cs-CZ"/>
+        </w:rPr>
+      </w:pPr>
+      <w:r>
+        <w:rPr>
+          <w:color w:val="000000" w:themeColor="text1"/>
+          <w:sz w:val="21"/>
+          <w:szCs w:val="21"/>
           <w:lang w:val="cs-CZ"/>
         </w:rPr>
         <w:t>Uživatelské profily s možností ukládání oblíbených receptů</w:t>
@@ -242,6 +261,8 @@
       <w:r>
         <w:rPr>
           <w:color w:val="000000" w:themeColor="text1"/>
+          <w:sz w:val="21"/>
+          <w:szCs w:val="21"/>
           <w:lang w:val="cs-CZ"/>
         </w:rPr>
         <w:t>.</w:t>
@@ -255,16 +276,31 @@
         </w:numPr>
         <w:rPr>
           <w:color w:val="000000" w:themeColor="text1"/>
-          <w:lang w:val="cs-CZ"/>
-        </w:rPr>
-      </w:pPr>
-      <w:r>
-        <w:rPr>
-          <w:color w:val="000000" w:themeColor="text1"/>
+          <w:sz w:val="21"/>
+          <w:szCs w:val="21"/>
+          <w:lang w:val="cs-CZ"/>
+        </w:rPr>
+      </w:pPr>
+      <w:r>
+        <w:rPr>
+          <w:color w:val="000000" w:themeColor="text1"/>
+          <w:sz w:val="21"/>
+          <w:szCs w:val="21"/>
           <w:lang w:val="cs-CZ"/>
         </w:rPr>
         <w:t>Recepty doplněné o obrázky a podrobný postup přípravy.</w:t>
       </w:r>
+    </w:p>
+    <w:p>
+      <w:pPr>
+        <w:ind w:left="720"/>
+        <w:rPr>
+          <w:color w:val="000000" w:themeColor="text1"/>
+          <w:sz w:val="22"/>
+          <w:szCs w:val="22"/>
+          <w:lang w:val="cs-CZ"/>
+        </w:rPr>
+      </w:pPr>
     </w:p>
     <w:p>
       <w:pPr>
@@ -293,6 +329,8 @@
         </w:numPr>
         <w:rPr>
           <w:color w:val="000000" w:themeColor="text1"/>
+          <w:sz w:val="21"/>
+          <w:szCs w:val="21"/>
           <w:lang w:val="cs-CZ"/>
         </w:rPr>
       </w:pPr>
@@ -300,6 +338,8 @@
       <w:r>
         <w:rPr>
           <w:color w:val="000000" w:themeColor="text1"/>
+          <w:sz w:val="21"/>
+          <w:szCs w:val="21"/>
           <w:lang w:val="cs-CZ"/>
         </w:rPr>
         <w:t>Frontend</w:t>
@@ -308,6 +348,8 @@
       <w:r>
         <w:rPr>
           <w:color w:val="000000" w:themeColor="text1"/>
+          <w:sz w:val="21"/>
+          <w:szCs w:val="21"/>
           <w:lang w:val="cs-CZ"/>
         </w:rPr>
         <w:t>: React.js</w:t>
@@ -321,6 +363,8 @@
         </w:numPr>
         <w:rPr>
           <w:color w:val="000000" w:themeColor="text1"/>
+          <w:sz w:val="21"/>
+          <w:szCs w:val="21"/>
           <w:lang w:val="cs-CZ"/>
         </w:rPr>
       </w:pPr>
@@ -328,6 +372,8 @@
       <w:r>
         <w:rPr>
           <w:color w:val="000000" w:themeColor="text1"/>
+          <w:sz w:val="21"/>
+          <w:szCs w:val="21"/>
           <w:lang w:val="cs-CZ"/>
         </w:rPr>
         <w:t>Backend</w:t>
@@ -336,6 +382,8 @@
       <w:r>
         <w:rPr>
           <w:color w:val="000000" w:themeColor="text1"/>
+          <w:sz w:val="21"/>
+          <w:szCs w:val="21"/>
           <w:lang w:val="cs-CZ"/>
         </w:rPr>
         <w:t>: Node.js s frameworkem Express.js</w:t>
@@ -349,12 +397,16 @@
         </w:numPr>
         <w:rPr>
           <w:color w:val="000000" w:themeColor="text1"/>
-          <w:lang w:val="cs-CZ"/>
-        </w:rPr>
-      </w:pPr>
-      <w:r>
-        <w:rPr>
-          <w:color w:val="000000" w:themeColor="text1"/>
+          <w:sz w:val="21"/>
+          <w:szCs w:val="21"/>
+          <w:lang w:val="cs-CZ"/>
+        </w:rPr>
+      </w:pPr>
+      <w:r>
+        <w:rPr>
+          <w:color w:val="000000" w:themeColor="text1"/>
+          <w:sz w:val="21"/>
+          <w:szCs w:val="21"/>
           <w:lang w:val="cs-CZ"/>
         </w:rPr>
         <w:t xml:space="preserve">Databáze: </w:t>
@@ -363,11 +415,24 @@
       <w:r>
         <w:rPr>
           <w:color w:val="000000" w:themeColor="text1"/>
+          <w:sz w:val="21"/>
+          <w:szCs w:val="21"/>
           <w:lang w:val="cs-CZ"/>
         </w:rPr>
         <w:t>MongoDB</w:t>
       </w:r>
       <w:proofErr w:type="spellEnd"/>
+    </w:p>
+    <w:p>
+      <w:pPr>
+        <w:ind w:left="720"/>
+        <w:rPr>
+          <w:color w:val="000000" w:themeColor="text1"/>
+          <w:sz w:val="22"/>
+          <w:szCs w:val="22"/>
+          <w:lang w:val="cs-CZ"/>
+        </w:rPr>
+      </w:pPr>
     </w:p>
     <w:p>
       <w:pPr>
@@ -396,12 +461,16 @@
         </w:numPr>
         <w:rPr>
           <w:color w:val="000000" w:themeColor="text1"/>
-          <w:lang w:val="cs-CZ"/>
-        </w:rPr>
-      </w:pPr>
-      <w:r>
-        <w:rPr>
-          <w:color w:val="000000" w:themeColor="text1"/>
+          <w:sz w:val="21"/>
+          <w:szCs w:val="21"/>
+          <w:lang w:val="cs-CZ"/>
+        </w:rPr>
+      </w:pPr>
+      <w:r>
+        <w:rPr>
+          <w:color w:val="000000" w:themeColor="text1"/>
+          <w:sz w:val="21"/>
+          <w:szCs w:val="21"/>
           <w:lang w:val="cs-CZ"/>
         </w:rPr>
         <w:t>Lidé, kteří se zajímají o vaření a hledají inspiraci na nové recepty.</w:t>
@@ -415,12 +484,16 @@
         </w:numPr>
         <w:rPr>
           <w:color w:val="000000" w:themeColor="text1"/>
-          <w:lang w:val="cs-CZ"/>
-        </w:rPr>
-      </w:pPr>
-      <w:r>
-        <w:rPr>
-          <w:color w:val="000000" w:themeColor="text1"/>
+          <w:sz w:val="21"/>
+          <w:szCs w:val="21"/>
+          <w:lang w:val="cs-CZ"/>
+        </w:rPr>
+      </w:pPr>
+      <w:r>
+        <w:rPr>
+          <w:color w:val="000000" w:themeColor="text1"/>
+          <w:sz w:val="21"/>
+          <w:szCs w:val="21"/>
           <w:lang w:val="cs-CZ"/>
         </w:rPr>
         <w:t>Kuchaři různé úrovně dovedností, od začátečníků po pokročilé.</w:t>
@@ -434,16 +507,31 @@
         </w:numPr>
         <w:rPr>
           <w:color w:val="000000" w:themeColor="text1"/>
-          <w:lang w:val="cs-CZ"/>
-        </w:rPr>
-      </w:pPr>
-      <w:r>
-        <w:rPr>
-          <w:color w:val="000000" w:themeColor="text1"/>
+          <w:sz w:val="21"/>
+          <w:szCs w:val="21"/>
+          <w:lang w:val="cs-CZ"/>
+        </w:rPr>
+      </w:pPr>
+      <w:r>
+        <w:rPr>
+          <w:color w:val="000000" w:themeColor="text1"/>
+          <w:sz w:val="21"/>
+          <w:szCs w:val="21"/>
           <w:lang w:val="cs-CZ"/>
         </w:rPr>
         <w:t>Uživatelé, kteří chtějí sdílet své vlastní recepty s ostatními.</w:t>
       </w:r>
+    </w:p>
+    <w:p>
+      <w:pPr>
+        <w:ind w:left="720"/>
+        <w:rPr>
+          <w:color w:val="000000" w:themeColor="text1"/>
+          <w:sz w:val="22"/>
+          <w:szCs w:val="22"/>
+          <w:lang w:val="cs-CZ"/>
+        </w:rPr>
+      </w:pPr>
     </w:p>
     <w:p>
       <w:pPr>
@@ -472,12 +560,16 @@
         </w:numPr>
         <w:rPr>
           <w:color w:val="000000" w:themeColor="text1"/>
-          <w:lang w:val="cs-CZ"/>
-        </w:rPr>
-      </w:pPr>
-      <w:r>
-        <w:rPr>
-          <w:color w:val="000000" w:themeColor="text1"/>
+          <w:sz w:val="21"/>
+          <w:szCs w:val="21"/>
+          <w:lang w:val="cs-CZ"/>
+        </w:rPr>
+      </w:pPr>
+      <w:r>
+        <w:rPr>
+          <w:color w:val="000000" w:themeColor="text1"/>
+          <w:sz w:val="21"/>
+          <w:szCs w:val="21"/>
           <w:lang w:val="cs-CZ"/>
         </w:rPr>
         <w:t>Intuitivní uživatelské rozhraní s přehledným designem.</w:t>
@@ -491,12 +583,16 @@
         </w:numPr>
         <w:rPr>
           <w:color w:val="000000" w:themeColor="text1"/>
-          <w:lang w:val="cs-CZ"/>
-        </w:rPr>
-      </w:pPr>
-      <w:r>
-        <w:rPr>
-          <w:color w:val="000000" w:themeColor="text1"/>
+          <w:sz w:val="21"/>
+          <w:szCs w:val="21"/>
+          <w:lang w:val="cs-CZ"/>
+        </w:rPr>
+      </w:pPr>
+      <w:r>
+        <w:rPr>
+          <w:color w:val="000000" w:themeColor="text1"/>
+          <w:sz w:val="21"/>
+          <w:szCs w:val="21"/>
           <w:lang w:val="cs-CZ"/>
         </w:rPr>
         <w:t>Široká škála receptů pro každou příležitost a vkus.</w:t>
@@ -510,12 +606,16 @@
         </w:numPr>
         <w:rPr>
           <w:color w:val="000000" w:themeColor="text1"/>
-          <w:lang w:val="cs-CZ"/>
-        </w:rPr>
-      </w:pPr>
-      <w:r>
-        <w:rPr>
-          <w:color w:val="000000" w:themeColor="text1"/>
+          <w:sz w:val="21"/>
+          <w:szCs w:val="21"/>
+          <w:lang w:val="cs-CZ"/>
+        </w:rPr>
+      </w:pPr>
+      <w:r>
+        <w:rPr>
+          <w:color w:val="000000" w:themeColor="text1"/>
+          <w:sz w:val="21"/>
+          <w:szCs w:val="21"/>
           <w:lang w:val="cs-CZ"/>
         </w:rPr>
         <w:t>Možnost přizpůsobit recepty podle preferencí uživatele.</w:t>
@@ -529,12 +629,16 @@
         </w:numPr>
         <w:rPr>
           <w:color w:val="000000" w:themeColor="text1"/>
-          <w:lang w:val="cs-CZ"/>
-        </w:rPr>
-      </w:pPr>
-      <w:r>
-        <w:rPr>
-          <w:color w:val="000000" w:themeColor="text1"/>
+          <w:sz w:val="21"/>
+          <w:szCs w:val="21"/>
+          <w:lang w:val="cs-CZ"/>
+        </w:rPr>
+      </w:pPr>
+      <w:r>
+        <w:rPr>
+          <w:color w:val="000000" w:themeColor="text1"/>
+          <w:sz w:val="21"/>
+          <w:szCs w:val="21"/>
           <w:lang w:val="cs-CZ"/>
         </w:rPr>
         <w:t>Komunitní aspekt s možností sdílení a interakce s ostatními uživateli.</w:t>
@@ -548,16 +652,31 @@
         </w:numPr>
         <w:rPr>
           <w:color w:val="000000" w:themeColor="text1"/>
-          <w:lang w:val="cs-CZ"/>
-        </w:rPr>
-      </w:pPr>
-      <w:r>
-        <w:rPr>
-          <w:color w:val="000000" w:themeColor="text1"/>
+          <w:sz w:val="21"/>
+          <w:szCs w:val="21"/>
+          <w:lang w:val="cs-CZ"/>
+        </w:rPr>
+      </w:pPr>
+      <w:r>
+        <w:rPr>
+          <w:color w:val="000000" w:themeColor="text1"/>
+          <w:sz w:val="21"/>
+          <w:szCs w:val="21"/>
           <w:lang w:val="cs-CZ"/>
         </w:rPr>
         <w:t>Pravidelné aktualizace a podpora pro uživatele.</w:t>
       </w:r>
+    </w:p>
+    <w:p>
+      <w:pPr>
+        <w:ind w:left="720"/>
+        <w:rPr>
+          <w:color w:val="000000" w:themeColor="text1"/>
+          <w:sz w:val="22"/>
+          <w:szCs w:val="22"/>
+          <w:lang w:val="cs-CZ"/>
+        </w:rPr>
+      </w:pPr>
     </w:p>
     <w:p>
       <w:pPr>
@@ -586,12 +705,16 @@
         </w:numPr>
         <w:rPr>
           <w:color w:val="000000" w:themeColor="text1"/>
-          <w:lang w:val="cs-CZ"/>
-        </w:rPr>
-      </w:pPr>
-      <w:r>
-        <w:rPr>
-          <w:color w:val="000000" w:themeColor="text1"/>
+          <w:sz w:val="21"/>
+          <w:szCs w:val="21"/>
+          <w:lang w:val="cs-CZ"/>
+        </w:rPr>
+      </w:pPr>
+      <w:r>
+        <w:rPr>
+          <w:color w:val="000000" w:themeColor="text1"/>
+          <w:sz w:val="21"/>
+          <w:szCs w:val="21"/>
           <w:lang w:val="cs-CZ"/>
         </w:rPr>
         <w:t>Možnost hodnocení a recenzí receptů.</w:t>
@@ -605,12 +728,16 @@
         </w:numPr>
         <w:rPr>
           <w:color w:val="000000" w:themeColor="text1"/>
-          <w:lang w:val="cs-CZ"/>
-        </w:rPr>
-      </w:pPr>
-      <w:r>
-        <w:rPr>
-          <w:color w:val="000000" w:themeColor="text1"/>
+          <w:sz w:val="21"/>
+          <w:szCs w:val="21"/>
+          <w:lang w:val="cs-CZ"/>
+        </w:rPr>
+      </w:pPr>
+      <w:r>
+        <w:rPr>
+          <w:color w:val="000000" w:themeColor="text1"/>
+          <w:sz w:val="21"/>
+          <w:szCs w:val="21"/>
           <w:lang w:val="cs-CZ"/>
         </w:rPr>
         <w:t>Funkce pro tvorbu nákupního seznamu z vybraných receptů.</w:t>
@@ -624,12 +751,16 @@
         </w:numPr>
         <w:rPr>
           <w:color w:val="000000" w:themeColor="text1"/>
-          <w:lang w:val="cs-CZ"/>
-        </w:rPr>
-      </w:pPr>
-      <w:r>
-        <w:rPr>
-          <w:color w:val="000000" w:themeColor="text1"/>
+          <w:sz w:val="21"/>
+          <w:szCs w:val="21"/>
+          <w:lang w:val="cs-CZ"/>
+        </w:rPr>
+      </w:pPr>
+      <w:r>
+        <w:rPr>
+          <w:color w:val="000000" w:themeColor="text1"/>
+          <w:sz w:val="21"/>
+          <w:szCs w:val="21"/>
           <w:lang w:val="cs-CZ"/>
         </w:rPr>
         <w:t>Integrace s externími platformami pro další inspiraci a sdílení.</w:t>
@@ -643,16 +774,31 @@
         </w:numPr>
         <w:rPr>
           <w:color w:val="000000" w:themeColor="text1"/>
-          <w:lang w:val="cs-CZ"/>
-        </w:rPr>
-      </w:pPr>
-      <w:r>
-        <w:rPr>
-          <w:color w:val="000000" w:themeColor="text1"/>
+          <w:sz w:val="21"/>
+          <w:szCs w:val="21"/>
+          <w:lang w:val="cs-CZ"/>
+        </w:rPr>
+      </w:pPr>
+      <w:r>
+        <w:rPr>
+          <w:color w:val="000000" w:themeColor="text1"/>
+          <w:sz w:val="21"/>
+          <w:szCs w:val="21"/>
           <w:lang w:val="cs-CZ"/>
         </w:rPr>
         <w:t>Filtrování pomocí ingrediencí, které má uživatel k dispozici (Placené verze)</w:t>
       </w:r>
+    </w:p>
+    <w:p>
+      <w:pPr>
+        <w:ind w:left="720"/>
+        <w:rPr>
+          <w:color w:val="000000" w:themeColor="text1"/>
+          <w:sz w:val="22"/>
+          <w:szCs w:val="22"/>
+          <w:lang w:val="cs-CZ"/>
+        </w:rPr>
+      </w:pPr>
     </w:p>
     <w:p>
       <w:pPr>
@@ -681,12 +827,16 @@
         </w:numPr>
         <w:rPr>
           <w:color w:val="000000" w:themeColor="text1"/>
-          <w:lang w:val="cs-CZ"/>
-        </w:rPr>
-      </w:pPr>
-      <w:r>
-        <w:rPr>
-          <w:color w:val="000000" w:themeColor="text1"/>
+          <w:sz w:val="21"/>
+          <w:szCs w:val="21"/>
+          <w:lang w:val="cs-CZ"/>
+        </w:rPr>
+      </w:pPr>
+      <w:r>
+        <w:rPr>
+          <w:color w:val="000000" w:themeColor="text1"/>
+          <w:sz w:val="21"/>
+          <w:szCs w:val="21"/>
           <w:lang w:val="cs-CZ"/>
         </w:rPr>
         <w:t>Zpočátku zdarma</w:t>
@@ -694,6 +844,8 @@
       <w:r>
         <w:rPr>
           <w:color w:val="000000" w:themeColor="text1"/>
+          <w:sz w:val="21"/>
+          <w:szCs w:val="21"/>
           <w:lang w:val="cs-CZ"/>
         </w:rPr>
         <w:t>, následně</w:t>
@@ -701,10 +853,23 @@
       <w:r>
         <w:rPr>
           <w:color w:val="000000" w:themeColor="text1"/>
+          <w:sz w:val="21"/>
+          <w:szCs w:val="21"/>
           <w:lang w:val="cs-CZ"/>
         </w:rPr>
         <w:t xml:space="preserve"> s možností placeného předplatného pro rozšířené funkce a reklamní prostor pro partnery.</w:t>
       </w:r>
+    </w:p>
+    <w:p>
+      <w:pPr>
+        <w:ind w:left="720"/>
+        <w:rPr>
+          <w:color w:val="000000" w:themeColor="text1"/>
+          <w:sz w:val="22"/>
+          <w:szCs w:val="22"/>
+          <w:lang w:val="cs-CZ"/>
+        </w:rPr>
+      </w:pPr>
     </w:p>
     <w:p>
       <w:pPr>
@@ -733,12 +898,16 @@
         </w:numPr>
         <w:rPr>
           <w:color w:val="000000" w:themeColor="text1"/>
-          <w:lang w:val="cs-CZ"/>
-        </w:rPr>
-      </w:pPr>
-      <w:r>
-        <w:rPr>
-          <w:color w:val="000000" w:themeColor="text1"/>
+          <w:sz w:val="21"/>
+          <w:szCs w:val="21"/>
+          <w:lang w:val="cs-CZ"/>
+        </w:rPr>
+      </w:pPr>
+      <w:r>
+        <w:rPr>
+          <w:color w:val="000000" w:themeColor="text1"/>
+          <w:sz w:val="21"/>
+          <w:szCs w:val="21"/>
           <w:lang w:val="cs-CZ"/>
         </w:rPr>
         <w:t>Fáze 1 (</w:t>
@@ -747,6 +916,8 @@
       <w:r>
         <w:rPr>
           <w:color w:val="000000" w:themeColor="text1"/>
+          <w:sz w:val="21"/>
+          <w:szCs w:val="21"/>
           <w:lang w:val="cs-CZ"/>
         </w:rPr>
         <w:t>deadline</w:t>
@@ -755,6 +926,8 @@
       <w:r>
         <w:rPr>
           <w:color w:val="000000" w:themeColor="text1"/>
+          <w:sz w:val="21"/>
+          <w:szCs w:val="21"/>
           <w:lang w:val="cs-CZ"/>
         </w:rPr>
         <w:t xml:space="preserve"> - 1.5</w:t>
@@ -762,6 +935,8 @@
       <w:r>
         <w:rPr>
           <w:color w:val="000000" w:themeColor="text1"/>
+          <w:sz w:val="21"/>
+          <w:szCs w:val="21"/>
           <w:lang w:val="cs-CZ"/>
         </w:rPr>
         <w:t>): Vývoj základních funkcí a testování.</w:t>
@@ -775,12 +950,16 @@
         </w:numPr>
         <w:rPr>
           <w:color w:val="000000" w:themeColor="text1"/>
-          <w:lang w:val="cs-CZ"/>
-        </w:rPr>
-      </w:pPr>
-      <w:r>
-        <w:rPr>
-          <w:color w:val="000000" w:themeColor="text1"/>
+          <w:sz w:val="21"/>
+          <w:szCs w:val="21"/>
+          <w:lang w:val="cs-CZ"/>
+        </w:rPr>
+      </w:pPr>
+      <w:r>
+        <w:rPr>
+          <w:color w:val="000000" w:themeColor="text1"/>
+          <w:sz w:val="21"/>
+          <w:szCs w:val="21"/>
           <w:lang w:val="cs-CZ"/>
         </w:rPr>
         <w:t>Fáze 2 (následující 3 měsíce): Implementace dalších funkcí</w:t>
@@ -788,6 +967,8 @@
       <w:r>
         <w:rPr>
           <w:color w:val="000000" w:themeColor="text1"/>
+          <w:sz w:val="21"/>
+          <w:szCs w:val="21"/>
           <w:lang w:val="cs-CZ"/>
         </w:rPr>
         <w:t>, platební brány</w:t>
@@ -795,6 +976,8 @@
       <w:r>
         <w:rPr>
           <w:color w:val="000000" w:themeColor="text1"/>
+          <w:sz w:val="21"/>
+          <w:szCs w:val="21"/>
           <w:lang w:val="cs-CZ"/>
         </w:rPr>
         <w:t xml:space="preserve"> a uvedení do provozu.</w:t>
@@ -808,32 +991,20 @@
         </w:numPr>
         <w:rPr>
           <w:color w:val="000000" w:themeColor="text1"/>
-          <w:lang w:val="cs-CZ"/>
-        </w:rPr>
-      </w:pPr>
-      <w:r>
-        <w:rPr>
-          <w:color w:val="000000" w:themeColor="text1"/>
+          <w:sz w:val="21"/>
+          <w:szCs w:val="21"/>
+          <w:lang w:val="cs-CZ"/>
+        </w:rPr>
+      </w:pPr>
+      <w:r>
+        <w:rPr>
+          <w:color w:val="000000" w:themeColor="text1"/>
+          <w:sz w:val="21"/>
+          <w:szCs w:val="21"/>
           <w:lang w:val="cs-CZ"/>
         </w:rPr>
         <w:t>Fáze 3 (následující 6 měsíců): Kontinuální aktualizace a podpora uživatelů.</w:t>
       </w:r>
-    </w:p>
-    <w:p>
-      <w:pPr>
-        <w:rPr>
-          <w:color w:val="000000" w:themeColor="text1"/>
-          <w:lang w:val="cs-CZ"/>
-        </w:rPr>
-      </w:pPr>
-    </w:p>
-    <w:p>
-      <w:pPr>
-        <w:rPr>
-          <w:color w:val="000000" w:themeColor="text1"/>
-          <w:lang w:val="cs-CZ"/>
-        </w:rPr>
-      </w:pPr>
     </w:p>
     <w:sectPr>
       <w:pgSz w:w="12240" w:h="15840"/>

</xml_diff>